<commit_message>
redactado hasta parte 1.2 inclusive
</commit_message>
<xml_diff>
--- a/Laboratorio/Miniproyecto/Memoria.docx
+++ b/Laboratorio/Miniproyecto/Memoria.docx
@@ -4,6 +4,13 @@
   <w:body>
     <w:sdt>
       <w:sdtPr>
+        <w:rPr>
+          <w:rFonts w:asciiTheme="minorHAnsi" w:eastAsiaTheme="minorHAnsi" w:hAnsiTheme="minorHAnsi" w:cstheme="minorBidi"/>
+          <w:color w:val="auto"/>
+          <w:sz w:val="22"/>
+          <w:szCs w:val="22"/>
+          <w:lang w:eastAsia="en-US"/>
+        </w:rPr>
         <w:id w:val="1212313280"/>
         <w:docPartObj>
           <w:docPartGallery w:val="Table of Contents"/>
@@ -12,13 +19,8 @@
       </w:sdtPr>
       <w:sdtEndPr>
         <w:rPr>
-          <w:rFonts w:asciiTheme="minorHAnsi" w:eastAsiaTheme="minorHAnsi" w:hAnsiTheme="minorHAnsi" w:cstheme="minorBidi"/>
-          <w:b/>
-          <w:bCs/>
-          <w:color w:val="auto"/>
-          <w:sz w:val="22"/>
-          <w:szCs w:val="22"/>
-          <w:lang w:eastAsia="en-US"/>
+          <w:b/>
+          <w:bCs/>
         </w:rPr>
       </w:sdtEndPr>
       <w:sdtContent>
@@ -796,29 +798,10 @@
         <w:t>plataforma ROS-STDR</w:t>
       </w:r>
       <w:r>
-        <w:t>.</w:t>
-      </w:r>
-      <w:r>
-        <w:t xml:space="preserve"> </w:t>
-      </w:r>
-      <w:r>
-        <w:t xml:space="preserve">Robot </w:t>
-      </w:r>
-      <w:proofErr w:type="spellStart"/>
-      <w:r>
-        <w:t>Operating</w:t>
-      </w:r>
-      <w:proofErr w:type="spellEnd"/>
-      <w:r>
-        <w:t xml:space="preserve"> </w:t>
-      </w:r>
-      <w:proofErr w:type="spellStart"/>
-      <w:r>
-        <w:t>System</w:t>
-      </w:r>
-      <w:proofErr w:type="spellEnd"/>
-      <w:r>
-        <w:t xml:space="preserve"> o </w:t>
+        <w:t xml:space="preserve">. </w:t>
+      </w:r>
+      <w:r>
+        <w:t xml:space="preserve">Robot Operating System o </w:t>
       </w:r>
       <w:r>
         <w:rPr>
@@ -838,13 +821,8 @@
         <w:t>A través de una Máquina Virtual con el sistema ROS</w:t>
       </w:r>
       <w:r>
-        <w:t xml:space="preserve"> </w:t>
-      </w:r>
-      <w:proofErr w:type="spellStart"/>
-      <w:r>
-        <w:t>Kinetic</w:t>
-      </w:r>
-      <w:proofErr w:type="spellEnd"/>
+        <w:t xml:space="preserve"> Kinetic</w:t>
+      </w:r>
       <w:r>
         <w:t xml:space="preserve"> ya </w:t>
       </w:r>
@@ -877,7 +855,6 @@
       <w:r>
         <w:t xml:space="preserve">el directorio </w:t>
       </w:r>
-      <w:proofErr w:type="spellStart"/>
       <w:r>
         <w:rPr>
           <w:b/>
@@ -887,7 +864,6 @@
         </w:rPr>
         <w:t>robótica_movil_ws</w:t>
       </w:r>
-      <w:proofErr w:type="spellEnd"/>
       <w:r>
         <w:rPr>
           <w:i/>
@@ -898,27 +874,7 @@
     </w:p>
     <w:p>
       <w:r>
-        <w:t xml:space="preserve">Además debemos añadir el espacio de trabajo al </w:t>
-      </w:r>
-      <w:proofErr w:type="spellStart"/>
-      <w:r>
-        <w:t>path</w:t>
-      </w:r>
-      <w:proofErr w:type="spellEnd"/>
-      <w:r>
-        <w:t xml:space="preserve"> por defecto añadiendo estas 2 </w:t>
-      </w:r>
-      <w:proofErr w:type="spellStart"/>
-      <w:r>
-        <w:t>lineas</w:t>
-      </w:r>
-      <w:proofErr w:type="spellEnd"/>
-      <w:r>
-        <w:t xml:space="preserve"> al final del </w:t>
-      </w:r>
-      <w:proofErr w:type="gramStart"/>
-      <w:r>
-        <w:t xml:space="preserve">archivo </w:t>
+        <w:t xml:space="preserve">Además debemos añadir el espacio de trabajo al path por defecto añadiendo estas 2 lineas al final del archivo </w:t>
       </w:r>
       <w:r>
         <w:rPr>
@@ -927,9 +883,48 @@
           <w:i/>
           <w:iCs/>
         </w:rPr>
-        <w:t>.</w:t>
-      </w:r>
-      <w:proofErr w:type="spellStart"/>
+        <w:t>.bashrc</w:t>
+      </w:r>
+      <w:r>
+        <w:t>:</w:t>
+      </w:r>
+    </w:p>
+    <w:p>
+      <w:pPr>
+        <w:pStyle w:val="Cita"/>
+        <w:rPr>
+          <w:lang w:val="en-US"/>
+        </w:rPr>
+      </w:pPr>
+      <w:r>
+        <w:rPr>
+          <w:lang w:val="en-US"/>
+        </w:rPr>
+        <w:t>source ~/robotica_movil_ws/devel/setup.bash</w:t>
+      </w:r>
+    </w:p>
+    <w:p>
+      <w:pPr>
+        <w:pStyle w:val="Cita"/>
+        <w:rPr>
+          <w:lang w:val="en-US"/>
+        </w:rPr>
+      </w:pPr>
+      <w:r>
+        <w:rPr>
+          <w:lang w:val="en-US"/>
+        </w:rPr>
+        <w:lastRenderedPageBreak/>
+        <w:t xml:space="preserve"> export ROS_PACKAGE_PATH=$ROS_PACKAGE_PATH:~/robotica_movil_ws/</w:t>
+      </w:r>
+    </w:p>
+    <w:p>
+      <w:r>
+        <w:t xml:space="preserve">Y también añadiremos las </w:t>
+      </w:r>
+      <w:r>
+        <w:t xml:space="preserve">IPs necesarias, extraídas con el comando </w:t>
+      </w:r>
       <w:r>
         <w:rPr>
           <w:b/>
@@ -937,12 +932,10 @@
           <w:i/>
           <w:iCs/>
         </w:rPr>
-        <w:t>bashrc</w:t>
-      </w:r>
-      <w:proofErr w:type="spellEnd"/>
-      <w:proofErr w:type="gramEnd"/>
-      <w:r>
-        <w:t>:</w:t>
+        <w:t>ifconfig</w:t>
+      </w:r>
+      <w:r>
+        <w:t>, al final del mismo archivo, en nuestro caso serán las siguientes:</w:t>
       </w:r>
     </w:p>
     <w:p>
@@ -956,101 +949,55 @@
         <w:rPr>
           <w:lang w:val="en-US"/>
         </w:rPr>
-        <w:t>source ~/</w:t>
-      </w:r>
-      <w:proofErr w:type="spellStart"/>
+        <w:t>e</w:t>
+      </w:r>
       <w:r>
         <w:rPr>
           <w:lang w:val="en-US"/>
         </w:rPr>
-        <w:t>robotica_movil_ws</w:t>
-      </w:r>
-      <w:proofErr w:type="spellEnd"/>
+        <w:t>xport ROS_MASTER_URI</w:t>
+      </w:r>
       <w:r>
         <w:rPr>
           <w:lang w:val="en-US"/>
         </w:rPr>
-        <w:t>/</w:t>
-      </w:r>
-      <w:proofErr w:type="spellStart"/>
+        <w:t>=http</w:t>
+      </w:r>
       <w:r>
         <w:rPr>
           <w:lang w:val="en-US"/>
         </w:rPr>
-        <w:t>devel</w:t>
-      </w:r>
-      <w:proofErr w:type="spellEnd"/>
-      <w:r>
-        <w:rPr>
-          <w:lang w:val="en-US"/>
-        </w:rPr>
-        <w:t>/</w:t>
-      </w:r>
-      <w:proofErr w:type="spellStart"/>
-      <w:r>
-        <w:rPr>
-          <w:lang w:val="en-US"/>
-        </w:rPr>
-        <w:t>setup.bash</w:t>
-      </w:r>
-      <w:proofErr w:type="spellEnd"/>
+        <w:t>://192.168.1.48:11311</w:t>
+      </w:r>
     </w:p>
     <w:p>
       <w:pPr>
         <w:pStyle w:val="Cita"/>
-        <w:rPr>
-          <w:lang w:val="en-US"/>
-        </w:rPr>
-      </w:pPr>
-      <w:r>
-        <w:rPr>
-          <w:lang w:val="en-US"/>
-        </w:rPr>
-        <w:lastRenderedPageBreak/>
-        <w:t xml:space="preserve"> export ROS_PACKAGE_PATH=$ROS_PACKAGE_</w:t>
-      </w:r>
-      <w:proofErr w:type="gramStart"/>
-      <w:r>
-        <w:rPr>
-          <w:lang w:val="en-US"/>
-        </w:rPr>
-        <w:t>PATH:~</w:t>
-      </w:r>
-      <w:proofErr w:type="gramEnd"/>
-      <w:r>
-        <w:rPr>
-          <w:lang w:val="en-US"/>
-        </w:rPr>
-        <w:t>/</w:t>
-      </w:r>
-      <w:proofErr w:type="spellStart"/>
-      <w:r>
-        <w:rPr>
-          <w:lang w:val="en-US"/>
-        </w:rPr>
-        <w:t>robotica_movil_ws</w:t>
-      </w:r>
-      <w:proofErr w:type="spellEnd"/>
-      <w:r>
-        <w:rPr>
-          <w:lang w:val="en-US"/>
-        </w:rPr>
-        <w:t>/</w:t>
-      </w:r>
-    </w:p>
-    <w:p>
-      <w:r>
-        <w:t xml:space="preserve">Y también añadiremos las </w:t>
-      </w:r>
-      <w:proofErr w:type="spellStart"/>
-      <w:r>
-        <w:t>IPs</w:t>
-      </w:r>
-      <w:proofErr w:type="spellEnd"/>
-      <w:r>
-        <w:t xml:space="preserve"> necesarias, extraídas con el comando </w:t>
-      </w:r>
-      <w:proofErr w:type="spellStart"/>
+      </w:pPr>
+      <w:r>
+        <w:t>export ROS_IP=:192.168.1.48</w:t>
+      </w:r>
+    </w:p>
+    <w:p>
+      <w:r>
+        <w:t>Una v</w:t>
+      </w:r>
+      <w:r>
+        <w:t xml:space="preserve">ez realizado todo este proceso de configuración ya podremos iniciar el simulador con el siguiente comando: </w:t>
+      </w:r>
+    </w:p>
+    <w:p>
+      <w:pPr>
+        <w:pStyle w:val="Cita"/>
+      </w:pPr>
+      <w:r>
+        <w:t>roslaunch stdr_launchers PracticaFinal.launch</w:t>
+      </w:r>
+    </w:p>
+    <w:p>
+      <w:r>
+        <w:t xml:space="preserve">A lo largo de la práctica necesitaremos cambiar el mapa que recorrerá nuestro robot entre 3 distintos que se incluyen entre los archivos del Miniproyecto: </w:t>
+      </w:r>
       <w:r>
         <w:rPr>
           <w:b/>
@@ -1058,103 +1005,10 @@
           <w:i/>
           <w:iCs/>
         </w:rPr>
-        <w:t>ifconfig</w:t>
-      </w:r>
-      <w:proofErr w:type="spellEnd"/>
-      <w:r>
-        <w:t>, al final del mismo archivo, en nuestro caso serán las siguientes:</w:t>
-      </w:r>
-    </w:p>
-    <w:p>
-      <w:pPr>
-        <w:pStyle w:val="Cita"/>
-        <w:rPr>
-          <w:lang w:val="en-US"/>
-        </w:rPr>
-      </w:pPr>
-      <w:r>
-        <w:rPr>
-          <w:lang w:val="en-US"/>
-        </w:rPr>
-        <w:t>e</w:t>
-      </w:r>
-      <w:r>
-        <w:rPr>
-          <w:lang w:val="en-US"/>
-        </w:rPr>
-        <w:t>xport ROS_MASTER_URI</w:t>
-      </w:r>
-      <w:r>
-        <w:rPr>
-          <w:lang w:val="en-US"/>
-        </w:rPr>
-        <w:t>=http</w:t>
-      </w:r>
-      <w:r>
-        <w:rPr>
-          <w:lang w:val="en-US"/>
-        </w:rPr>
-        <w:t>://192.168.1.48:11311</w:t>
-      </w:r>
-    </w:p>
-    <w:p>
-      <w:pPr>
-        <w:pStyle w:val="Cita"/>
-      </w:pPr>
-      <w:proofErr w:type="spellStart"/>
-      <w:r>
-        <w:t>export</w:t>
-      </w:r>
-      <w:proofErr w:type="spellEnd"/>
-      <w:r>
-        <w:t xml:space="preserve"> ROS_IP=:192.168.1.48</w:t>
-      </w:r>
-    </w:p>
-    <w:p>
-      <w:r>
-        <w:t>Una v</w:t>
-      </w:r>
-      <w:r>
-        <w:t xml:space="preserve">ez realizado todo este proceso de configuración ya podremos iniciar el simulador con el siguiente comando: </w:t>
-      </w:r>
-    </w:p>
-    <w:p>
-      <w:pPr>
-        <w:pStyle w:val="Cita"/>
-      </w:pPr>
-      <w:proofErr w:type="spellStart"/>
-      <w:r>
-        <w:t>roslaunch</w:t>
-      </w:r>
-      <w:proofErr w:type="spellEnd"/>
-      <w:r>
-        <w:t xml:space="preserve"> </w:t>
-      </w:r>
-      <w:proofErr w:type="spellStart"/>
-      <w:r>
-        <w:t>stdr_launchers</w:t>
-      </w:r>
-      <w:proofErr w:type="spellEnd"/>
-      <w:r>
-        <w:t xml:space="preserve"> </w:t>
-      </w:r>
-      <w:proofErr w:type="spellStart"/>
-      <w:r>
-        <w:t>PracticaFinal.launch</w:t>
-      </w:r>
-      <w:proofErr w:type="spellEnd"/>
-    </w:p>
-    <w:p>
-      <w:r>
-        <w:t xml:space="preserve">A lo largo de la práctica necesitaremos cambiar el mapa que recorrerá nuestro robot entre 3 distintos que se incluyen entre los archivos del </w:t>
-      </w:r>
-      <w:proofErr w:type="spellStart"/>
-      <w:r>
-        <w:t>Miniproyecto</w:t>
-      </w:r>
-      <w:proofErr w:type="spellEnd"/>
-      <w:r>
-        <w:t xml:space="preserve">: </w:t>
+        <w:t>EntornoSinObstaculos.png, EntornoConObstaculos.png y EntornoConObstaculos2.png</w:t>
+      </w:r>
+      <w:r>
+        <w:t xml:space="preserve">. Para ello simplemente basta con modificar el archivo de descripción del mapa </w:t>
       </w:r>
       <w:r>
         <w:rPr>
@@ -1163,49 +1017,8 @@
           <w:i/>
           <w:iCs/>
         </w:rPr>
-        <w:t xml:space="preserve">EntornoSinObstaculos.png, EntornoConObstaculos.png y </w:t>
-      </w:r>
-      <w:r>
-        <w:rPr>
-          <w:b/>
-          <w:bCs/>
-          <w:i/>
-          <w:iCs/>
-        </w:rPr>
-        <w:t>EntornoConObstaculos</w:t>
-      </w:r>
-      <w:r>
-        <w:rPr>
-          <w:b/>
-          <w:bCs/>
-          <w:i/>
-          <w:iCs/>
-        </w:rPr>
-        <w:t>2</w:t>
-      </w:r>
-      <w:r>
-        <w:rPr>
-          <w:b/>
-          <w:bCs/>
-          <w:i/>
-          <w:iCs/>
-        </w:rPr>
-        <w:t>.png</w:t>
-      </w:r>
-      <w:r>
-        <w:t xml:space="preserve">. Para ello simplemente basta con modificar el archivo de descripción del mapa </w:t>
-      </w:r>
-      <w:proofErr w:type="spellStart"/>
-      <w:r>
-        <w:rPr>
-          <w:b/>
-          <w:bCs/>
-          <w:i/>
-          <w:iCs/>
-        </w:rPr>
         <w:t>EntornoPracticaFinal.yaml</w:t>
       </w:r>
-      <w:proofErr w:type="spellEnd"/>
       <w:r>
         <w:t xml:space="preserve"> y especificar que archivo .png deseamos utilizar al iniciar el simulador.</w:t>
       </w:r>
@@ -1273,13 +1086,8 @@
         <w:t>Figura 2:</w:t>
       </w:r>
       <w:r>
-        <w:t xml:space="preserve"> Archivo de descripción del mapa </w:t>
-      </w:r>
-      <w:proofErr w:type="spellStart"/>
-      <w:r>
-        <w:t>EntornoPracticaFinal.yaml</w:t>
-      </w:r>
-      <w:proofErr w:type="spellEnd"/>
+        <w:t xml:space="preserve"> Archivo de descripción del mapa EntornoPracticaFinal.yaml</w:t>
+      </w:r>
     </w:p>
     <w:p>
       <w:pPr>
@@ -1297,7 +1105,6 @@
       <w:r>
         <w:t xml:space="preserve">En esta primera parte de la práctica se nos pide que nuestro </w:t>
       </w:r>
-      <w:proofErr w:type="spellStart"/>
       <w:r>
         <w:rPr>
           <w:b/>
@@ -1307,7 +1114,6 @@
         </w:rPr>
         <w:t>amigobot</w:t>
       </w:r>
-      <w:proofErr w:type="spellEnd"/>
       <w:r>
         <w:t xml:space="preserve"> recorra 3 circuitos utilizando un Controlador Borroso de </w:t>
       </w:r>
@@ -1318,9 +1124,16 @@
           <w:i/>
           <w:iCs/>
         </w:rPr>
-        <w:t xml:space="preserve">tipo </w:t>
-      </w:r>
-      <w:proofErr w:type="spellStart"/>
+        <w:t>tipo Mamdani</w:t>
+      </w:r>
+      <w:r>
+        <w:t xml:space="preserve">. </w:t>
+      </w:r>
+    </w:p>
+    <w:p>
+      <w:r>
+        <w:t xml:space="preserve">Utilizaremos la función </w:t>
+      </w:r>
       <w:r>
         <w:rPr>
           <w:b/>
@@ -1328,18 +1141,11 @@
           <w:i/>
           <w:iCs/>
         </w:rPr>
-        <w:t>Mamdani</w:t>
-      </w:r>
-      <w:proofErr w:type="spellEnd"/>
-      <w:r>
-        <w:t xml:space="preserve">. </w:t>
-      </w:r>
-    </w:p>
-    <w:p>
-      <w:r>
-        <w:t xml:space="preserve">Utilizaremos la función </w:t>
-      </w:r>
-      <w:proofErr w:type="spellStart"/>
+        <w:t>fuzzy</w:t>
+      </w:r>
+      <w:r>
+        <w:t xml:space="preserve"> para generar un </w:t>
+      </w:r>
       <w:r>
         <w:rPr>
           <w:b/>
@@ -1347,13 +1153,11 @@
           <w:i/>
           <w:iCs/>
         </w:rPr>
-        <w:t>fuzzy</w:t>
-      </w:r>
-      <w:proofErr w:type="spellEnd"/>
-      <w:r>
-        <w:t xml:space="preserve"> para generar un </w:t>
-      </w:r>
-      <w:proofErr w:type="spellStart"/>
+        <w:t>controlador.fis</w:t>
+      </w:r>
+      <w:r>
+        <w:t xml:space="preserve"> que añadiremos a nuestro bloque de Controlador en Simulink y conectaremos con el </w:t>
+      </w:r>
       <w:r>
         <w:rPr>
           <w:b/>
@@ -1361,39 +1165,10 @@
           <w:i/>
           <w:iCs/>
         </w:rPr>
-        <w:t>controlador.fis</w:t>
-      </w:r>
-      <w:proofErr w:type="spellEnd"/>
-      <w:r>
-        <w:t xml:space="preserve"> que añadiremos a nuestro bloque de Controlador en </w:t>
-      </w:r>
-      <w:proofErr w:type="spellStart"/>
-      <w:r>
-        <w:t>Simulink</w:t>
-      </w:r>
-      <w:proofErr w:type="spellEnd"/>
-      <w:r>
-        <w:t xml:space="preserve"> y conectaremos con el </w:t>
-      </w:r>
-      <w:r>
-        <w:rPr>
-          <w:b/>
-          <w:bCs/>
-          <w:i/>
-          <w:iCs/>
-        </w:rPr>
         <w:t>bloque ROS Robot</w:t>
       </w:r>
       <w:r>
-        <w:t xml:space="preserve"> a través de bloques multiplexores y demultiplexores. En la Figura 3 podemos ver como quedaría el archivo </w:t>
-      </w:r>
-      <w:proofErr w:type="spellStart"/>
-      <w:r>
-        <w:t>Simulink</w:t>
-      </w:r>
-      <w:proofErr w:type="spellEnd"/>
-      <w:r>
-        <w:t xml:space="preserve"> sin ningún sensor conectado de los 8 disponibles, a lo largo de la práctica conectaremos aquellos que consideremos necesarios para una trayectoria exitosa:</w:t>
+        <w:t xml:space="preserve"> a través de bloques multiplexores y demultiplexores. En la Figura 3 podemos ver como quedaría el archivo Simulink sin ningún sensor conectado de los 8 disponibles, a lo largo de la práctica conectaremos aquellos que consideremos necesarios para una trayectoria exitosa:</w:t>
       </w:r>
     </w:p>
     <w:p>
@@ -1423,22 +1198,12 @@
         <w:t>Figura 3:</w:t>
       </w:r>
       <w:r>
-        <w:t xml:space="preserve"> Esquema de </w:t>
-      </w:r>
-      <w:proofErr w:type="spellStart"/>
-      <w:r>
-        <w:t>Simulink</w:t>
-      </w:r>
-      <w:proofErr w:type="spellEnd"/>
-    </w:p>
-    <w:p>
-      <w:r>
-        <w:t>Por último, para terminar de configurar todo antes de comenzar las simulaciones debemos conectar los bloques Suscriptores del bloque ROS Robot a nuestra máqui</w:t>
-      </w:r>
-      <w:bookmarkStart w:id="2" w:name="_GoBack"/>
-      <w:bookmarkEnd w:id="2"/>
-      <w:r>
-        <w:t>na virtual configurando la dirección red:</w:t>
+        <w:t xml:space="preserve"> Esquema de Simulink</w:t>
+      </w:r>
+    </w:p>
+    <w:p>
+      <w:r>
+        <w:t>Por último, para terminar de configurar todo antes de comenzar las simulaciones debemos conectar los bloques Suscriptores del bloque ROS Robot a nuestra máquina virtual configurando la dirección red:</w:t>
       </w:r>
     </w:p>
     <w:p>
@@ -1475,13 +1240,536 @@
       <w:pPr>
         <w:pStyle w:val="Ttulo2"/>
       </w:pPr>
-      <w:bookmarkStart w:id="3" w:name="_Toc28612207"/>
+      <w:bookmarkStart w:id="2" w:name="_Toc28612207"/>
       <w:r>
         <w:lastRenderedPageBreak/>
         <w:t>PARTE 1.1: Circuito Sin Obstáculos</w:t>
       </w:r>
+      <w:bookmarkEnd w:id="2"/>
+    </w:p>
+    <w:p>
+      <w:r>
+        <w:t>Lo primero que tendremos que hacer es realizar un controlador borroso de tipo Mamdani que ayude a nuestro robot a superar el circuito con el mapa sin obstáculos.</w:t>
+      </w:r>
+    </w:p>
+    <w:p>
+      <w:pPr>
+        <w:rPr>
+          <w:b/>
+          <w:bCs/>
+        </w:rPr>
+      </w:pPr>
+      <w:r>
+        <w:rPr>
+          <w:noProof/>
+        </w:rPr>
+        <w:drawing>
+          <wp:anchor distT="0" distB="0" distL="114300" distR="114300" simplePos="0" relativeHeight="251658240" behindDoc="0" locked="0" layoutInCell="1" allowOverlap="1" wp14:anchorId="035088A9" wp14:editId="015FF3CC">
+            <wp:simplePos x="0" y="0"/>
+            <wp:positionH relativeFrom="margin">
+              <wp:align>left</wp:align>
+            </wp:positionH>
+            <wp:positionV relativeFrom="margin">
+              <wp:posOffset>1415415</wp:posOffset>
+            </wp:positionV>
+            <wp:extent cx="5704205" cy="2202180"/>
+            <wp:effectExtent l="0" t="0" r="0" b="7620"/>
+            <wp:wrapSquare wrapText="bothSides"/>
+            <wp:docPr id="3" name="Imagen 3"/>
+            <wp:cNvGraphicFramePr>
+              <a:graphicFrameLocks xmlns:a="http://schemas.openxmlformats.org/drawingml/2006/main" noChangeAspect="1"/>
+            </wp:cNvGraphicFramePr>
+            <a:graphic xmlns:a="http://schemas.openxmlformats.org/drawingml/2006/main">
+              <a:graphicData uri="http://schemas.openxmlformats.org/drawingml/2006/picture">
+                <pic:pic xmlns:pic="http://schemas.openxmlformats.org/drawingml/2006/picture">
+                  <pic:nvPicPr>
+                    <pic:cNvPr id="1" name=""/>
+                    <pic:cNvPicPr/>
+                  </pic:nvPicPr>
+                  <pic:blipFill>
+                    <a:blip r:embed="rId7">
+                      <a:extLst>
+                        <a:ext uri="{28A0092B-C50C-407E-A947-70E740481C1C}">
+                          <a14:useLocalDpi xmlns:a14="http://schemas.microsoft.com/office/drawing/2010/main" val="0"/>
+                        </a:ext>
+                      </a:extLst>
+                    </a:blip>
+                    <a:stretch>
+                      <a:fillRect/>
+                    </a:stretch>
+                  </pic:blipFill>
+                  <pic:spPr>
+                    <a:xfrm>
+                      <a:off x="0" y="0"/>
+                      <a:ext cx="5704844" cy="2202376"/>
+                    </a:xfrm>
+                    <a:prstGeom prst="rect">
+                      <a:avLst/>
+                    </a:prstGeom>
+                  </pic:spPr>
+                </pic:pic>
+              </a:graphicData>
+            </a:graphic>
+            <wp14:sizeRelH relativeFrom="margin">
+              <wp14:pctWidth>0</wp14:pctWidth>
+            </wp14:sizeRelH>
+            <wp14:sizeRelV relativeFrom="margin">
+              <wp14:pctHeight>0</wp14:pctHeight>
+            </wp14:sizeRelV>
+          </wp:anchor>
+        </w:drawing>
+      </w:r>
+      <w:r>
+        <w:t>Para ello, lo primero que haremos será determinar cuántos sensores vamos a utilizar para este caso. Nuestra decisión fue utilizar dos sensores (sonar_0 y sonar_</w:t>
+      </w:r>
+      <w:r>
+        <w:t>2</w:t>
+      </w:r>
+      <w:r>
+        <w:t>)</w:t>
+      </w:r>
+      <w:r>
+        <w:t>, uno para controlar la pared izquierda y otro para controlar la pared derecha. La arquitectura sería la siguiente:</w:t>
+      </w:r>
+      <w:r>
+        <w:br/>
+      </w:r>
+    </w:p>
+    <w:p>
+      <w:pPr>
+        <w:jc w:val="center"/>
+      </w:pPr>
+      <w:r>
+        <w:rPr>
+          <w:b/>
+          <w:bCs/>
+        </w:rPr>
+        <w:t xml:space="preserve">Figura </w:t>
+      </w:r>
+      <w:r>
+        <w:rPr>
+          <w:b/>
+          <w:bCs/>
+        </w:rPr>
+        <w:t>5</w:t>
+      </w:r>
+      <w:r>
+        <w:rPr>
+          <w:b/>
+          <w:bCs/>
+        </w:rPr>
+        <w:t>:</w:t>
+      </w:r>
+      <w:r>
+        <w:t xml:space="preserve"> </w:t>
+      </w:r>
+      <w:r>
+        <w:t xml:space="preserve">Arquitectura </w:t>
+      </w:r>
+      <w:r>
+        <w:t>del sistema</w:t>
+      </w:r>
+      <w:r>
+        <w:t xml:space="preserve"> circuito sin obstáculos</w:t>
+      </w:r>
+    </w:p>
+    <w:p>
+      <w:r>
+        <w:rPr>
+          <w:noProof/>
+        </w:rPr>
+        <w:drawing>
+          <wp:anchor distT="0" distB="0" distL="114300" distR="114300" simplePos="0" relativeHeight="251659264" behindDoc="0" locked="0" layoutInCell="1" allowOverlap="1" wp14:anchorId="67946AD6" wp14:editId="460F9119">
+            <wp:simplePos x="0" y="0"/>
+            <wp:positionH relativeFrom="margin">
+              <wp:posOffset>989330</wp:posOffset>
+            </wp:positionH>
+            <wp:positionV relativeFrom="margin">
+              <wp:posOffset>4366260</wp:posOffset>
+            </wp:positionV>
+            <wp:extent cx="3299460" cy="2240915"/>
+            <wp:effectExtent l="0" t="0" r="0" b="6985"/>
+            <wp:wrapSquare wrapText="bothSides"/>
+            <wp:docPr id="4" name="Imagen 4"/>
+            <wp:cNvGraphicFramePr>
+              <a:graphicFrameLocks xmlns:a="http://schemas.openxmlformats.org/drawingml/2006/main" noChangeAspect="1"/>
+            </wp:cNvGraphicFramePr>
+            <a:graphic xmlns:a="http://schemas.openxmlformats.org/drawingml/2006/main">
+              <a:graphicData uri="http://schemas.openxmlformats.org/drawingml/2006/picture">
+                <pic:pic xmlns:pic="http://schemas.openxmlformats.org/drawingml/2006/picture">
+                  <pic:nvPicPr>
+                    <pic:cNvPr id="1" name=""/>
+                    <pic:cNvPicPr/>
+                  </pic:nvPicPr>
+                  <pic:blipFill>
+                    <a:blip r:embed="rId8">
+                      <a:extLst>
+                        <a:ext uri="{28A0092B-C50C-407E-A947-70E740481C1C}">
+                          <a14:useLocalDpi xmlns:a14="http://schemas.microsoft.com/office/drawing/2010/main" val="0"/>
+                        </a:ext>
+                      </a:extLst>
+                    </a:blip>
+                    <a:stretch>
+                      <a:fillRect/>
+                    </a:stretch>
+                  </pic:blipFill>
+                  <pic:spPr>
+                    <a:xfrm>
+                      <a:off x="0" y="0"/>
+                      <a:ext cx="3299460" cy="2240915"/>
+                    </a:xfrm>
+                    <a:prstGeom prst="rect">
+                      <a:avLst/>
+                    </a:prstGeom>
+                  </pic:spPr>
+                </pic:pic>
+              </a:graphicData>
+            </a:graphic>
+          </wp:anchor>
+        </w:drawing>
+      </w:r>
+      <w:r>
+        <w:t xml:space="preserve">Una vez tuvimos clara la arquitectura, nos pusimos con el controlador borroso. Teniendo en cuenta las medidas del circuito establecimos los </w:t>
+      </w:r>
+      <w:r>
+        <w:t xml:space="preserve">mismos </w:t>
+      </w:r>
+      <w:r>
+        <w:t>límites para el sonar_0 y el sonar_2:</w:t>
+      </w:r>
+    </w:p>
+    <w:p>
+      <w:pPr>
+        <w:rPr>
+          <w:b/>
+          <w:bCs/>
+        </w:rPr>
+      </w:pPr>
+    </w:p>
+    <w:p/>
+    <w:p/>
+    <w:p/>
+    <w:p/>
+    <w:p/>
+    <w:p/>
+    <w:p/>
+    <w:p>
+      <w:pPr>
+        <w:jc w:val="center"/>
+      </w:pPr>
+      <w:r>
+        <w:rPr>
+          <w:b/>
+          <w:bCs/>
+        </w:rPr>
+        <w:t xml:space="preserve">Figura </w:t>
+      </w:r>
+      <w:r>
+        <w:rPr>
+          <w:b/>
+          <w:bCs/>
+        </w:rPr>
+        <w:t>6</w:t>
+      </w:r>
+      <w:r>
+        <w:rPr>
+          <w:b/>
+          <w:bCs/>
+        </w:rPr>
+        <w:t>:</w:t>
+      </w:r>
+      <w:r>
+        <w:t xml:space="preserve"> </w:t>
+      </w:r>
+      <w:r>
+        <w:t>Límites y funciones de pertenencia controlador sin obstáculos</w:t>
+      </w:r>
+    </w:p>
+    <w:p/>
+    <w:p/>
+    <w:p/>
+    <w:p/>
+    <w:p/>
+    <w:p/>
+    <w:p/>
+    <w:p>
+      <w:r>
+        <w:rPr>
+          <w:noProof/>
+        </w:rPr>
+        <w:lastRenderedPageBreak/>
+        <w:drawing>
+          <wp:anchor distT="0" distB="0" distL="114300" distR="114300" simplePos="0" relativeHeight="251661312" behindDoc="0" locked="0" layoutInCell="1" allowOverlap="1" wp14:anchorId="698CFC04" wp14:editId="6A4863B3">
+            <wp:simplePos x="0" y="0"/>
+            <wp:positionH relativeFrom="margin">
+              <wp:posOffset>3026410</wp:posOffset>
+            </wp:positionH>
+            <wp:positionV relativeFrom="margin">
+              <wp:posOffset>250825</wp:posOffset>
+            </wp:positionV>
+            <wp:extent cx="3206750" cy="2171700"/>
+            <wp:effectExtent l="0" t="0" r="0" b="0"/>
+            <wp:wrapSquare wrapText="bothSides"/>
+            <wp:docPr id="6" name="Imagen 6"/>
+            <wp:cNvGraphicFramePr>
+              <a:graphicFrameLocks xmlns:a="http://schemas.openxmlformats.org/drawingml/2006/main" noChangeAspect="1"/>
+            </wp:cNvGraphicFramePr>
+            <a:graphic xmlns:a="http://schemas.openxmlformats.org/drawingml/2006/main">
+              <a:graphicData uri="http://schemas.openxmlformats.org/drawingml/2006/picture">
+                <pic:pic xmlns:pic="http://schemas.openxmlformats.org/drawingml/2006/picture">
+                  <pic:nvPicPr>
+                    <pic:cNvPr id="1" name=""/>
+                    <pic:cNvPicPr/>
+                  </pic:nvPicPr>
+                  <pic:blipFill>
+                    <a:blip r:embed="rId9">
+                      <a:extLst>
+                        <a:ext uri="{28A0092B-C50C-407E-A947-70E740481C1C}">
+                          <a14:useLocalDpi xmlns:a14="http://schemas.microsoft.com/office/drawing/2010/main" val="0"/>
+                        </a:ext>
+                      </a:extLst>
+                    </a:blip>
+                    <a:stretch>
+                      <a:fillRect/>
+                    </a:stretch>
+                  </pic:blipFill>
+                  <pic:spPr>
+                    <a:xfrm>
+                      <a:off x="0" y="0"/>
+                      <a:ext cx="3206750" cy="2171700"/>
+                    </a:xfrm>
+                    <a:prstGeom prst="rect">
+                      <a:avLst/>
+                    </a:prstGeom>
+                  </pic:spPr>
+                </pic:pic>
+              </a:graphicData>
+            </a:graphic>
+            <wp14:sizeRelH relativeFrom="margin">
+              <wp14:pctWidth>0</wp14:pctWidth>
+            </wp14:sizeRelH>
+            <wp14:sizeRelV relativeFrom="margin">
+              <wp14:pctHeight>0</wp14:pctHeight>
+            </wp14:sizeRelV>
+          </wp:anchor>
+        </w:drawing>
+      </w:r>
+      <w:r>
+        <w:t>Por otro lado, para las velocidades lineal y angular:</w:t>
+      </w:r>
+    </w:p>
+    <w:p>
+      <w:r>
+        <w:rPr>
+          <w:noProof/>
+        </w:rPr>
+        <w:drawing>
+          <wp:anchor distT="0" distB="0" distL="114300" distR="114300" simplePos="0" relativeHeight="251660288" behindDoc="0" locked="0" layoutInCell="1" allowOverlap="1" wp14:anchorId="0F2213BE" wp14:editId="19A6CE74">
+            <wp:simplePos x="0" y="0"/>
+            <wp:positionH relativeFrom="margin">
+              <wp:posOffset>-104775</wp:posOffset>
+            </wp:positionH>
+            <wp:positionV relativeFrom="margin">
+              <wp:posOffset>380365</wp:posOffset>
+            </wp:positionV>
+            <wp:extent cx="3005455" cy="2025650"/>
+            <wp:effectExtent l="0" t="0" r="4445" b="0"/>
+            <wp:wrapSquare wrapText="bothSides"/>
+            <wp:docPr id="5" name="Imagen 5"/>
+            <wp:cNvGraphicFramePr>
+              <a:graphicFrameLocks xmlns:a="http://schemas.openxmlformats.org/drawingml/2006/main" noChangeAspect="1"/>
+            </wp:cNvGraphicFramePr>
+            <a:graphic xmlns:a="http://schemas.openxmlformats.org/drawingml/2006/main">
+              <a:graphicData uri="http://schemas.openxmlformats.org/drawingml/2006/picture">
+                <pic:pic xmlns:pic="http://schemas.openxmlformats.org/drawingml/2006/picture">
+                  <pic:nvPicPr>
+                    <pic:cNvPr id="1" name=""/>
+                    <pic:cNvPicPr/>
+                  </pic:nvPicPr>
+                  <pic:blipFill>
+                    <a:blip r:embed="rId10">
+                      <a:extLst>
+                        <a:ext uri="{28A0092B-C50C-407E-A947-70E740481C1C}">
+                          <a14:useLocalDpi xmlns:a14="http://schemas.microsoft.com/office/drawing/2010/main" val="0"/>
+                        </a:ext>
+                      </a:extLst>
+                    </a:blip>
+                    <a:stretch>
+                      <a:fillRect/>
+                    </a:stretch>
+                  </pic:blipFill>
+                  <pic:spPr>
+                    <a:xfrm>
+                      <a:off x="0" y="0"/>
+                      <a:ext cx="3005455" cy="2025650"/>
+                    </a:xfrm>
+                    <a:prstGeom prst="rect">
+                      <a:avLst/>
+                    </a:prstGeom>
+                  </pic:spPr>
+                </pic:pic>
+              </a:graphicData>
+            </a:graphic>
+            <wp14:sizeRelH relativeFrom="margin">
+              <wp14:pctWidth>0</wp14:pctWidth>
+            </wp14:sizeRelH>
+            <wp14:sizeRelV relativeFrom="margin">
+              <wp14:pctHeight>0</wp14:pctHeight>
+            </wp14:sizeRelV>
+          </wp:anchor>
+        </w:drawing>
+      </w:r>
+    </w:p>
+    <w:p>
+      <w:pPr>
+        <w:jc w:val="center"/>
+      </w:pPr>
+      <w:r>
+        <w:rPr>
+          <w:b/>
+          <w:bCs/>
+        </w:rPr>
+        <w:t xml:space="preserve">Figura </w:t>
+      </w:r>
+      <w:r>
+        <w:rPr>
+          <w:b/>
+          <w:bCs/>
+        </w:rPr>
+        <w:t>7</w:t>
+      </w:r>
+      <w:r>
+        <w:rPr>
+          <w:b/>
+          <w:bCs/>
+        </w:rPr>
+        <w:t>:</w:t>
+      </w:r>
+      <w:r>
+        <w:t xml:space="preserve"> Límites y funciones de pertenencia </w:t>
+      </w:r>
+      <w:r>
+        <w:t>w y v</w:t>
+      </w:r>
+    </w:p>
+    <w:p>
+      <w:r>
+        <w:t>Y, por último, las reglas que modelarán el comportamiento del robot serán las siguientes:</w:t>
+      </w:r>
+    </w:p>
+    <w:p>
+      <w:r>
+        <w:rPr>
+          <w:noProof/>
+        </w:rPr>
+        <w:drawing>
+          <wp:inline distT="0" distB="0" distL="0" distR="0" wp14:anchorId="7C5C5B2D" wp14:editId="7D47363F">
+            <wp:extent cx="5400040" cy="1524635"/>
+            <wp:effectExtent l="0" t="0" r="0" b="0"/>
+            <wp:docPr id="7" name="Imagen 7"/>
+            <wp:cNvGraphicFramePr>
+              <a:graphicFrameLocks xmlns:a="http://schemas.openxmlformats.org/drawingml/2006/main" noChangeAspect="1"/>
+            </wp:cNvGraphicFramePr>
+            <a:graphic xmlns:a="http://schemas.openxmlformats.org/drawingml/2006/main">
+              <a:graphicData uri="http://schemas.openxmlformats.org/drawingml/2006/picture">
+                <pic:pic xmlns:pic="http://schemas.openxmlformats.org/drawingml/2006/picture">
+                  <pic:nvPicPr>
+                    <pic:cNvPr id="1" name=""/>
+                    <pic:cNvPicPr/>
+                  </pic:nvPicPr>
+                  <pic:blipFill>
+                    <a:blip r:embed="rId11"/>
+                    <a:stretch>
+                      <a:fillRect/>
+                    </a:stretch>
+                  </pic:blipFill>
+                  <pic:spPr>
+                    <a:xfrm>
+                      <a:off x="0" y="0"/>
+                      <a:ext cx="5400040" cy="1524635"/>
+                    </a:xfrm>
+                    <a:prstGeom prst="rect">
+                      <a:avLst/>
+                    </a:prstGeom>
+                  </pic:spPr>
+                </pic:pic>
+              </a:graphicData>
+            </a:graphic>
+          </wp:inline>
+        </w:drawing>
+      </w:r>
+    </w:p>
+    <w:p>
+      <w:pPr>
+        <w:jc w:val="center"/>
+      </w:pPr>
+      <w:r>
+        <w:rPr>
+          <w:b/>
+          <w:bCs/>
+        </w:rPr>
+        <w:t xml:space="preserve">Figura </w:t>
+      </w:r>
+      <w:r>
+        <w:rPr>
+          <w:b/>
+          <w:bCs/>
+        </w:rPr>
+        <w:t>8</w:t>
+      </w:r>
+      <w:r>
+        <w:rPr>
+          <w:b/>
+          <w:bCs/>
+        </w:rPr>
+        <w:t>:</w:t>
+      </w:r>
+      <w:r>
+        <w:t xml:space="preserve"> </w:t>
+      </w:r>
+      <w:r>
+        <w:t>Reglas controlador sin obstáculos</w:t>
+      </w:r>
+    </w:p>
+    <w:p>
+      <w:r>
+        <w:t xml:space="preserve">Una vez </w:t>
+      </w:r>
+      <w:r>
+        <w:t>tuvimos</w:t>
+      </w:r>
+      <w:r>
+        <w:t xml:space="preserve"> todo conectado y configurado correctamente, </w:t>
+      </w:r>
+      <w:r>
+        <w:t>procedimos</w:t>
+      </w:r>
+      <w:bookmarkStart w:id="3" w:name="_GoBack"/>
       <w:bookmarkEnd w:id="3"/>
-    </w:p>
+      <w:r>
+        <w:t xml:space="preserve"> a probar nuestro controlador con ROS. Los resultados obtenidos fueron satisfactorios, ya que nuestro robot daba una vuelta completa al circuito sin chocarse con nada.</w:t>
+      </w:r>
+      <w:r>
+        <w:t xml:space="preserve"> </w:t>
+      </w:r>
+      <w:r>
+        <w:rPr>
+          <w:highlight w:val="red"/>
+        </w:rPr>
+        <w:t>Estos resultados pueden observarse en el archivo de vídeo adjuntado en el entregable del proyecto.</w:t>
+      </w:r>
+    </w:p>
+    <w:p/>
+    <w:p/>
+    <w:p/>
+    <w:p/>
+    <w:p/>
+    <w:p/>
+    <w:p/>
+    <w:p/>
+    <w:p/>
+    <w:p/>
+    <w:p/>
     <w:p>
       <w:pPr>
         <w:pStyle w:val="Ttulo2"/>
@@ -1493,6 +1781,574 @@
       <w:bookmarkEnd w:id="4"/>
     </w:p>
     <w:p>
+      <w:r>
+        <w:t>El siguiente circuito que tendrá que superar nuestro controlador es el “CircuitoConObstaculos1”, que podemos encontrar en la máquina virtual y tiene el siguiente aspecto:</w:t>
+      </w:r>
+    </w:p>
+    <w:p>
+      <w:r>
+        <w:rPr>
+          <w:noProof/>
+        </w:rPr>
+        <w:drawing>
+          <wp:anchor distT="0" distB="0" distL="114300" distR="114300" simplePos="0" relativeHeight="251662336" behindDoc="0" locked="0" layoutInCell="1" allowOverlap="1" wp14:anchorId="14EBB3D6" wp14:editId="237D372C">
+            <wp:simplePos x="0" y="0"/>
+            <wp:positionH relativeFrom="margin">
+              <wp:align>center</wp:align>
+            </wp:positionH>
+            <wp:positionV relativeFrom="margin">
+              <wp:posOffset>1165225</wp:posOffset>
+            </wp:positionV>
+            <wp:extent cx="3505200" cy="3482340"/>
+            <wp:effectExtent l="0" t="0" r="0" b="3810"/>
+            <wp:wrapSquare wrapText="bothSides"/>
+            <wp:docPr id="8" name="Imagen 8"/>
+            <wp:cNvGraphicFramePr>
+              <a:graphicFrameLocks xmlns:a="http://schemas.openxmlformats.org/drawingml/2006/main" noChangeAspect="1"/>
+            </wp:cNvGraphicFramePr>
+            <a:graphic xmlns:a="http://schemas.openxmlformats.org/drawingml/2006/main">
+              <a:graphicData uri="http://schemas.openxmlformats.org/drawingml/2006/picture">
+                <pic:pic xmlns:pic="http://schemas.openxmlformats.org/drawingml/2006/picture">
+                  <pic:nvPicPr>
+                    <pic:cNvPr id="1" name=""/>
+                    <pic:cNvPicPr/>
+                  </pic:nvPicPr>
+                  <pic:blipFill>
+                    <a:blip r:embed="rId12">
+                      <a:extLst>
+                        <a:ext uri="{28A0092B-C50C-407E-A947-70E740481C1C}">
+                          <a14:useLocalDpi xmlns:a14="http://schemas.microsoft.com/office/drawing/2010/main" val="0"/>
+                        </a:ext>
+                      </a:extLst>
+                    </a:blip>
+                    <a:stretch>
+                      <a:fillRect/>
+                    </a:stretch>
+                  </pic:blipFill>
+                  <pic:spPr>
+                    <a:xfrm>
+                      <a:off x="0" y="0"/>
+                      <a:ext cx="3505200" cy="3482340"/>
+                    </a:xfrm>
+                    <a:prstGeom prst="rect">
+                      <a:avLst/>
+                    </a:prstGeom>
+                  </pic:spPr>
+                </pic:pic>
+              </a:graphicData>
+            </a:graphic>
+            <wp14:sizeRelH relativeFrom="margin">
+              <wp14:pctWidth>0</wp14:pctWidth>
+            </wp14:sizeRelH>
+            <wp14:sizeRelV relativeFrom="margin">
+              <wp14:pctHeight>0</wp14:pctHeight>
+            </wp14:sizeRelV>
+          </wp:anchor>
+        </w:drawing>
+      </w:r>
+    </w:p>
+    <w:p/>
+    <w:p/>
+    <w:p/>
+    <w:p/>
+    <w:p/>
+    <w:p/>
+    <w:p/>
+    <w:p/>
+    <w:p/>
+    <w:p/>
+    <w:p/>
+    <w:p/>
+    <w:p>
+      <w:pPr>
+        <w:jc w:val="center"/>
+      </w:pPr>
+      <w:r>
+        <w:rPr>
+          <w:b/>
+          <w:bCs/>
+        </w:rPr>
+        <w:t xml:space="preserve">Figura </w:t>
+      </w:r>
+      <w:r>
+        <w:rPr>
+          <w:b/>
+          <w:bCs/>
+        </w:rPr>
+        <w:t>9</w:t>
+      </w:r>
+      <w:r>
+        <w:rPr>
+          <w:b/>
+          <w:bCs/>
+        </w:rPr>
+        <w:t>:</w:t>
+      </w:r>
+      <w:r>
+        <w:t xml:space="preserve"> </w:t>
+      </w:r>
+      <w:r>
+        <w:t>Circuito con obstáculos 1</w:t>
+      </w:r>
+    </w:p>
+    <w:p>
+      <w:r>
+        <w:t>Como se puede observar, ahora nuestro robot tendrá que sortear dos obstáculos para dar una vuelta completa al circuito, por lo que deberemos gestionarlo en el controlador. La arquitectura cambiará, ahora utilizaremos 3 sensores para controlar que el robot no se choca con ningún obstáculo (sonar_0, sonar_2 y sonar_3). Así, la nueva arquitectura queda de la siguiente manera:</w:t>
+      </w:r>
+    </w:p>
+    <w:p>
+      <w:r>
+        <w:rPr>
+          <w:noProof/>
+        </w:rPr>
+        <w:drawing>
+          <wp:inline distT="0" distB="0" distL="0" distR="0" wp14:anchorId="263C60C9" wp14:editId="705A0171">
+            <wp:extent cx="5400040" cy="2119630"/>
+            <wp:effectExtent l="0" t="0" r="0" b="0"/>
+            <wp:docPr id="9" name="Imagen 9"/>
+            <wp:cNvGraphicFramePr>
+              <a:graphicFrameLocks xmlns:a="http://schemas.openxmlformats.org/drawingml/2006/main" noChangeAspect="1"/>
+            </wp:cNvGraphicFramePr>
+            <a:graphic xmlns:a="http://schemas.openxmlformats.org/drawingml/2006/main">
+              <a:graphicData uri="http://schemas.openxmlformats.org/drawingml/2006/picture">
+                <pic:pic xmlns:pic="http://schemas.openxmlformats.org/drawingml/2006/picture">
+                  <pic:nvPicPr>
+                    <pic:cNvPr id="1" name=""/>
+                    <pic:cNvPicPr/>
+                  </pic:nvPicPr>
+                  <pic:blipFill>
+                    <a:blip r:embed="rId13"/>
+                    <a:stretch>
+                      <a:fillRect/>
+                    </a:stretch>
+                  </pic:blipFill>
+                  <pic:spPr>
+                    <a:xfrm>
+                      <a:off x="0" y="0"/>
+                      <a:ext cx="5400040" cy="2119630"/>
+                    </a:xfrm>
+                    <a:prstGeom prst="rect">
+                      <a:avLst/>
+                    </a:prstGeom>
+                  </pic:spPr>
+                </pic:pic>
+              </a:graphicData>
+            </a:graphic>
+          </wp:inline>
+        </w:drawing>
+      </w:r>
+    </w:p>
+    <w:p>
+      <w:pPr>
+        <w:jc w:val="center"/>
+      </w:pPr>
+      <w:r>
+        <w:rPr>
+          <w:b/>
+          <w:bCs/>
+        </w:rPr>
+        <w:t xml:space="preserve">Figura </w:t>
+      </w:r>
+      <w:r>
+        <w:rPr>
+          <w:b/>
+          <w:bCs/>
+        </w:rPr>
+        <w:t>10</w:t>
+      </w:r>
+      <w:r>
+        <w:rPr>
+          <w:b/>
+          <w:bCs/>
+        </w:rPr>
+        <w:t>:</w:t>
+      </w:r>
+      <w:r>
+        <w:t xml:space="preserve"> </w:t>
+      </w:r>
+      <w:r>
+        <w:t>Arquitectura del sistema para el circuito con obstáculos 1</w:t>
+      </w:r>
+    </w:p>
+    <w:p/>
+    <w:p>
+      <w:r>
+        <w:rPr>
+          <w:noProof/>
+        </w:rPr>
+        <w:lastRenderedPageBreak/>
+        <w:drawing>
+          <wp:anchor distT="0" distB="0" distL="114300" distR="114300" simplePos="0" relativeHeight="251664384" behindDoc="0" locked="0" layoutInCell="1" allowOverlap="1" wp14:anchorId="3F5172B0" wp14:editId="5D58CCF9">
+            <wp:simplePos x="0" y="0"/>
+            <wp:positionH relativeFrom="page">
+              <wp:posOffset>3611880</wp:posOffset>
+            </wp:positionH>
+            <wp:positionV relativeFrom="margin">
+              <wp:posOffset>936625</wp:posOffset>
+            </wp:positionV>
+            <wp:extent cx="3335020" cy="2606040"/>
+            <wp:effectExtent l="0" t="0" r="0" b="3810"/>
+            <wp:wrapSquare wrapText="bothSides"/>
+            <wp:docPr id="11" name="Imagen 11"/>
+            <wp:cNvGraphicFramePr>
+              <a:graphicFrameLocks xmlns:a="http://schemas.openxmlformats.org/drawingml/2006/main" noChangeAspect="1"/>
+            </wp:cNvGraphicFramePr>
+            <a:graphic xmlns:a="http://schemas.openxmlformats.org/drawingml/2006/main">
+              <a:graphicData uri="http://schemas.openxmlformats.org/drawingml/2006/picture">
+                <pic:pic xmlns:pic="http://schemas.openxmlformats.org/drawingml/2006/picture">
+                  <pic:nvPicPr>
+                    <pic:cNvPr id="1" name=""/>
+                    <pic:cNvPicPr/>
+                  </pic:nvPicPr>
+                  <pic:blipFill>
+                    <a:blip r:embed="rId14">
+                      <a:extLst>
+                        <a:ext uri="{28A0092B-C50C-407E-A947-70E740481C1C}">
+                          <a14:useLocalDpi xmlns:a14="http://schemas.microsoft.com/office/drawing/2010/main" val="0"/>
+                        </a:ext>
+                      </a:extLst>
+                    </a:blip>
+                    <a:stretch>
+                      <a:fillRect/>
+                    </a:stretch>
+                  </pic:blipFill>
+                  <pic:spPr>
+                    <a:xfrm>
+                      <a:off x="0" y="0"/>
+                      <a:ext cx="3335020" cy="2606040"/>
+                    </a:xfrm>
+                    <a:prstGeom prst="rect">
+                      <a:avLst/>
+                    </a:prstGeom>
+                  </pic:spPr>
+                </pic:pic>
+              </a:graphicData>
+            </a:graphic>
+            <wp14:sizeRelH relativeFrom="margin">
+              <wp14:pctWidth>0</wp14:pctWidth>
+            </wp14:sizeRelH>
+            <wp14:sizeRelV relativeFrom="margin">
+              <wp14:pctHeight>0</wp14:pctHeight>
+            </wp14:sizeRelV>
+          </wp:anchor>
+        </w:drawing>
+      </w:r>
+      <w:r>
+        <w:rPr>
+          <w:noProof/>
+        </w:rPr>
+        <w:drawing>
+          <wp:anchor distT="0" distB="0" distL="114300" distR="114300" simplePos="0" relativeHeight="251663360" behindDoc="0" locked="0" layoutInCell="1" allowOverlap="1" wp14:anchorId="775E9FD9" wp14:editId="45EEABAC">
+            <wp:simplePos x="0" y="0"/>
+            <wp:positionH relativeFrom="margin">
+              <wp:posOffset>-798195</wp:posOffset>
+            </wp:positionH>
+            <wp:positionV relativeFrom="margin">
+              <wp:posOffset>944245</wp:posOffset>
+            </wp:positionV>
+            <wp:extent cx="3177540" cy="2567305"/>
+            <wp:effectExtent l="0" t="0" r="3810" b="4445"/>
+            <wp:wrapSquare wrapText="bothSides"/>
+            <wp:docPr id="10" name="Imagen 10"/>
+            <wp:cNvGraphicFramePr>
+              <a:graphicFrameLocks xmlns:a="http://schemas.openxmlformats.org/drawingml/2006/main" noChangeAspect="1"/>
+            </wp:cNvGraphicFramePr>
+            <a:graphic xmlns:a="http://schemas.openxmlformats.org/drawingml/2006/main">
+              <a:graphicData uri="http://schemas.openxmlformats.org/drawingml/2006/picture">
+                <pic:pic xmlns:pic="http://schemas.openxmlformats.org/drawingml/2006/picture">
+                  <pic:nvPicPr>
+                    <pic:cNvPr id="1" name=""/>
+                    <pic:cNvPicPr/>
+                  </pic:nvPicPr>
+                  <pic:blipFill>
+                    <a:blip r:embed="rId15">
+                      <a:extLst>
+                        <a:ext uri="{28A0092B-C50C-407E-A947-70E740481C1C}">
+                          <a14:useLocalDpi xmlns:a14="http://schemas.microsoft.com/office/drawing/2010/main" val="0"/>
+                        </a:ext>
+                      </a:extLst>
+                    </a:blip>
+                    <a:stretch>
+                      <a:fillRect/>
+                    </a:stretch>
+                  </pic:blipFill>
+                  <pic:spPr>
+                    <a:xfrm>
+                      <a:off x="0" y="0"/>
+                      <a:ext cx="3177540" cy="2567305"/>
+                    </a:xfrm>
+                    <a:prstGeom prst="rect">
+                      <a:avLst/>
+                    </a:prstGeom>
+                  </pic:spPr>
+                </pic:pic>
+              </a:graphicData>
+            </a:graphic>
+            <wp14:sizeRelH relativeFrom="margin">
+              <wp14:pctWidth>0</wp14:pctWidth>
+            </wp14:sizeRelH>
+            <wp14:sizeRelV relativeFrom="margin">
+              <wp14:pctHeight>0</wp14:pctHeight>
+            </wp14:sizeRelV>
+          </wp:anchor>
+        </w:drawing>
+      </w:r>
+      <w:r>
+        <w:t xml:space="preserve">El siguiente paso será modelar las funciones de pertenencia y límites de cada sonar, así como de la velocidad lineal y angular. Al introducir un nuevo sonar en el modelo, los límites de </w:t>
+      </w:r>
+      <w:r>
+        <w:t>los sónares cambian, pero los de w y v quedan igual que en el modelo anterior. Así, los nuevos límites de los sónares serán:</w:t>
+      </w:r>
+    </w:p>
+    <w:p>
+      <w:r>
+        <w:rPr>
+          <w:noProof/>
+        </w:rPr>
+        <w:drawing>
+          <wp:anchor distT="0" distB="0" distL="114300" distR="114300" simplePos="0" relativeHeight="251665408" behindDoc="0" locked="0" layoutInCell="1" allowOverlap="1" wp14:anchorId="60876572" wp14:editId="5E305A0D">
+            <wp:simplePos x="0" y="0"/>
+            <wp:positionH relativeFrom="margin">
+              <wp:posOffset>836930</wp:posOffset>
+            </wp:positionH>
+            <wp:positionV relativeFrom="margin">
+              <wp:posOffset>3621405</wp:posOffset>
+            </wp:positionV>
+            <wp:extent cx="3528060" cy="2908243"/>
+            <wp:effectExtent l="0" t="0" r="0" b="6985"/>
+            <wp:wrapSquare wrapText="bothSides"/>
+            <wp:docPr id="12" name="Imagen 12"/>
+            <wp:cNvGraphicFramePr>
+              <a:graphicFrameLocks xmlns:a="http://schemas.openxmlformats.org/drawingml/2006/main" noChangeAspect="1"/>
+            </wp:cNvGraphicFramePr>
+            <a:graphic xmlns:a="http://schemas.openxmlformats.org/drawingml/2006/main">
+              <a:graphicData uri="http://schemas.openxmlformats.org/drawingml/2006/picture">
+                <pic:pic xmlns:pic="http://schemas.openxmlformats.org/drawingml/2006/picture">
+                  <pic:nvPicPr>
+                    <pic:cNvPr id="1" name=""/>
+                    <pic:cNvPicPr/>
+                  </pic:nvPicPr>
+                  <pic:blipFill>
+                    <a:blip r:embed="rId16">
+                      <a:extLst>
+                        <a:ext uri="{28A0092B-C50C-407E-A947-70E740481C1C}">
+                          <a14:useLocalDpi xmlns:a14="http://schemas.microsoft.com/office/drawing/2010/main" val="0"/>
+                        </a:ext>
+                      </a:extLst>
+                    </a:blip>
+                    <a:stretch>
+                      <a:fillRect/>
+                    </a:stretch>
+                  </pic:blipFill>
+                  <pic:spPr>
+                    <a:xfrm>
+                      <a:off x="0" y="0"/>
+                      <a:ext cx="3528060" cy="2908243"/>
+                    </a:xfrm>
+                    <a:prstGeom prst="rect">
+                      <a:avLst/>
+                    </a:prstGeom>
+                  </pic:spPr>
+                </pic:pic>
+              </a:graphicData>
+            </a:graphic>
+          </wp:anchor>
+        </w:drawing>
+      </w:r>
+    </w:p>
+    <w:p/>
+    <w:p/>
+    <w:p/>
+    <w:p/>
+    <w:p/>
+    <w:p/>
+    <w:p/>
+    <w:p/>
+    <w:p/>
+    <w:p/>
+    <w:p>
+      <w:pPr>
+        <w:jc w:val="center"/>
+      </w:pPr>
+      <w:r>
+        <w:rPr>
+          <w:b/>
+          <w:bCs/>
+        </w:rPr>
+        <w:t xml:space="preserve">Figura </w:t>
+      </w:r>
+      <w:r>
+        <w:rPr>
+          <w:b/>
+          <w:bCs/>
+        </w:rPr>
+        <w:t>1</w:t>
+      </w:r>
+      <w:r>
+        <w:rPr>
+          <w:b/>
+          <w:bCs/>
+        </w:rPr>
+        <w:t>1</w:t>
+      </w:r>
+      <w:r>
+        <w:rPr>
+          <w:b/>
+          <w:bCs/>
+        </w:rPr>
+        <w:t>:</w:t>
+      </w:r>
+      <w:r>
+        <w:t xml:space="preserve"> </w:t>
+      </w:r>
+      <w:r>
+        <w:t>Funciones de pertenencia de los sónares</w:t>
+      </w:r>
+      <w:r>
+        <w:t xml:space="preserve"> para el circuito con obstáculos 1</w:t>
+      </w:r>
+    </w:p>
+    <w:p/>
+    <w:p>
+      <w:r>
+        <w:rPr>
+          <w:b/>
+          <w:bCs/>
+        </w:rPr>
+        <w:t xml:space="preserve"> </w:t>
+      </w:r>
+    </w:p>
+    <w:p/>
+    <w:p/>
+    <w:p/>
+    <w:p/>
+    <w:p/>
+    <w:p>
+      <w:r>
+        <w:lastRenderedPageBreak/>
+        <w:t>Y, por último, las reglas que modelarán el comportamiento del robot serán las siguientes:</w:t>
+      </w:r>
+    </w:p>
+    <w:p>
+      <w:r>
+        <w:rPr>
+          <w:noProof/>
+        </w:rPr>
+        <w:drawing>
+          <wp:inline distT="0" distB="0" distL="0" distR="0" wp14:anchorId="474D1AC1" wp14:editId="5C1A7FDD">
+            <wp:extent cx="5400040" cy="1596390"/>
+            <wp:effectExtent l="0" t="0" r="0" b="3810"/>
+            <wp:docPr id="13" name="Imagen 13"/>
+            <wp:cNvGraphicFramePr>
+              <a:graphicFrameLocks xmlns:a="http://schemas.openxmlformats.org/drawingml/2006/main" noChangeAspect="1"/>
+            </wp:cNvGraphicFramePr>
+            <a:graphic xmlns:a="http://schemas.openxmlformats.org/drawingml/2006/main">
+              <a:graphicData uri="http://schemas.openxmlformats.org/drawingml/2006/picture">
+                <pic:pic xmlns:pic="http://schemas.openxmlformats.org/drawingml/2006/picture">
+                  <pic:nvPicPr>
+                    <pic:cNvPr id="1" name=""/>
+                    <pic:cNvPicPr/>
+                  </pic:nvPicPr>
+                  <pic:blipFill>
+                    <a:blip r:embed="rId17"/>
+                    <a:stretch>
+                      <a:fillRect/>
+                    </a:stretch>
+                  </pic:blipFill>
+                  <pic:spPr>
+                    <a:xfrm>
+                      <a:off x="0" y="0"/>
+                      <a:ext cx="5400040" cy="1596390"/>
+                    </a:xfrm>
+                    <a:prstGeom prst="rect">
+                      <a:avLst/>
+                    </a:prstGeom>
+                  </pic:spPr>
+                </pic:pic>
+              </a:graphicData>
+            </a:graphic>
+          </wp:inline>
+        </w:drawing>
+      </w:r>
+    </w:p>
+    <w:p>
+      <w:pPr>
+        <w:jc w:val="center"/>
+      </w:pPr>
+      <w:r>
+        <w:rPr>
+          <w:b/>
+          <w:bCs/>
+        </w:rPr>
+        <w:t xml:space="preserve">Figura </w:t>
+      </w:r>
+      <w:r>
+        <w:rPr>
+          <w:b/>
+          <w:bCs/>
+        </w:rPr>
+        <w:t>1</w:t>
+      </w:r>
+      <w:r>
+        <w:rPr>
+          <w:b/>
+          <w:bCs/>
+        </w:rPr>
+        <w:t>2</w:t>
+      </w:r>
+      <w:r>
+        <w:rPr>
+          <w:b/>
+          <w:bCs/>
+        </w:rPr>
+        <w:t>:</w:t>
+      </w:r>
+      <w:r>
+        <w:t xml:space="preserve"> </w:t>
+      </w:r>
+      <w:r>
+        <w:t>Reglas</w:t>
+      </w:r>
+      <w:r>
+        <w:t xml:space="preserve"> para el circuito con obstáculos 1</w:t>
+      </w:r>
+    </w:p>
+    <w:p>
+      <w:r>
+        <w:t xml:space="preserve">Una vez </w:t>
+      </w:r>
+      <w:r>
+        <w:t>tuvimos</w:t>
+      </w:r>
+      <w:r>
+        <w:t xml:space="preserve"> todo conectado y configurado correctamente, </w:t>
+      </w:r>
+      <w:r>
+        <w:t>procedimos</w:t>
+      </w:r>
+      <w:r>
+        <w:t xml:space="preserve"> a probar nuestro controlador con ROS. Los resultados obtenidos fueron satisfactorios, ya que nuestro robot daba una vuelta completa al circuito sin chocarse con nada</w:t>
+      </w:r>
+      <w:r>
+        <w:t xml:space="preserve"> y evitando los obstáculos</w:t>
+      </w:r>
+      <w:r>
+        <w:t xml:space="preserve">. </w:t>
+      </w:r>
+      <w:r>
+        <w:rPr>
+          <w:highlight w:val="red"/>
+        </w:rPr>
+        <w:t>Estos resultados pueden observarse en el archivo de vídeo adjuntado en el entregable del proyecto.</w:t>
+      </w:r>
+    </w:p>
+    <w:p/>
+    <w:p/>
+    <w:p/>
+    <w:p/>
+    <w:p/>
+    <w:p/>
+    <w:p>
       <w:pPr>
         <w:pStyle w:val="Ttulo2"/>
       </w:pPr>
@@ -1511,15 +2367,7 @@
         <w:t xml:space="preserve">PARTE 2: </w:t>
       </w:r>
       <w:r>
-        <w:t xml:space="preserve">Diseño automático de un controlador </w:t>
-      </w:r>
-      <w:proofErr w:type="spellStart"/>
-      <w:r>
-        <w:t>neuroborroso</w:t>
-      </w:r>
-      <w:proofErr w:type="spellEnd"/>
-      <w:r>
-        <w:t xml:space="preserve"> de tipo SUGENO.</w:t>
+        <w:t>Diseño automático de un controlador neuroborroso de tipo SUGENO.</w:t>
       </w:r>
       <w:bookmarkEnd w:id="6"/>
     </w:p>
@@ -2411,7 +3259,7 @@
 </file>
 
 <file path=customXml/itemProps1.xml><?xml version="1.0" encoding="utf-8"?>
-<ds:datastoreItem xmlns:ds="http://schemas.openxmlformats.org/officeDocument/2006/customXml" ds:itemID="{7EB02A1A-ECB7-4CC5-AD84-11F305389CA7}">
+<ds:datastoreItem xmlns:ds="http://schemas.openxmlformats.org/officeDocument/2006/customXml" ds:itemID="{0D125581-E2FC-4326-83DF-8CC6F6335B25}">
   <ds:schemaRefs>
     <ds:schemaRef ds:uri="http://schemas.openxmlformats.org/officeDocument/2006/bibliography"/>
   </ds:schemaRefs>

</xml_diff>